<commit_message>
Begun to clean the code. WIP
</commit_message>
<xml_diff>
--- a/LineUp.docx
+++ b/LineUp.docx
@@ -302,15 +302,16 @@
         <w:t xml:space="preserve">Le bouton « renommer le sélectionner en » n’est actif que si le nom n’existe pas dans la liste </w:t>
       </w:r>
       <w:r>
+        <w:rPr>
+          <w:strike/>
+        </w:rPr>
         <w:sym w:font="Wingdings" w:char="F0E0"/>
       </w:r>
       <w:r>
-        <w:t>Lorsqu’on clique « Renom</w:t>
-      </w:r>
-      <w:bookmarkStart w:id="0" w:name="_GoBack"/>
-      <w:bookmarkEnd w:id="0"/>
-      <w:r>
-        <w:t>mer » le formulaire est envoyé (POST)</w:t>
+        <w:rPr>
+          <w:strike/>
+        </w:rPr>
+        <w:t>Lorsqu’on clique « Renommer » le formulaire est envoyé (POST)</w:t>
       </w:r>
     </w:p>
     <w:p>
@@ -325,6 +326,8 @@
       <w:r>
         <w:t>Lorsque l’on clique « Supprimer » le formulaire est envoyé</w:t>
       </w:r>
+      <w:bookmarkStart w:id="0" w:name="_GoBack"/>
+      <w:bookmarkEnd w:id="0"/>
     </w:p>
     <w:p>
       <w:pPr>

</xml_diff>

<commit_message>
Last commit. Almost finished all. Had no time to finish the check when a gender already exists in a table
</commit_message>
<xml_diff>
--- a/LineUp.docx
+++ b/LineUp.docx
@@ -322,12 +322,16 @@
           <w:numId w:val="1"/>
         </w:numPr>
         <w:spacing w:line="480" w:lineRule="auto"/>
-      </w:pPr>
-      <w:r>
+        <w:rPr>
+          <w:strike/>
+        </w:rPr>
+      </w:pPr>
+      <w:r>
+        <w:rPr>
+          <w:strike/>
+        </w:rPr>
         <w:t>Lorsque l’on clique « Supprimer » le formulaire est envoyé</w:t>
       </w:r>
-      <w:bookmarkStart w:id="0" w:name="_GoBack"/>
-      <w:bookmarkEnd w:id="0"/>
     </w:p>
     <w:p>
       <w:pPr>
@@ -337,9 +341,23 @@
           <w:numId w:val="1"/>
         </w:numPr>
         <w:spacing w:line="480" w:lineRule="auto"/>
-      </w:pPr>
-      <w:r>
-        <w:t>Si on sélectionne plusieurs genres on supprime le tout</w:t>
+        <w:rPr>
+          <w:strike/>
+        </w:rPr>
+      </w:pPr>
+      <w:r>
+        <w:rPr>
+          <w:strike/>
+        </w:rPr>
+        <w:t>Si on sélectionne plusieurs genres on s</w:t>
+      </w:r>
+      <w:bookmarkStart w:id="0" w:name="_GoBack"/>
+      <w:bookmarkEnd w:id="0"/>
+      <w:r>
+        <w:rPr>
+          <w:strike/>
+        </w:rPr>
+        <w:t>upprime le tout</w:t>
       </w:r>
     </w:p>
     <w:sectPr>

</xml_diff>